<commit_message>
update file bai cao
</commit_message>
<xml_diff>
--- a/BaocaoNCKH2017_SE.docx
+++ b/BaocaoNCKH2017_SE.docx
@@ -9352,6 +9352,14 @@
         <w:t>Đa số các công cụ khác đều chỉ trừu tượng hóa cho một đường thi hành cụ thể nào đó trong chương trình. VTSE hướng đến việc tổng quát hóa cho toàn bộ đường thi hành vào trong một công thức cuối cùng. Làm như vậy VTSE sẽ có nhiều ứng dụng và có thể thực hiện được nhiều công việc hơn ví dụ như khám phá đường thi hành không bao giờ được thực thi hay là kiểm tra xem 2 hay nhiều đường thi hành khác nhau có cùng một công thức hay không.</w:t>
       </w:r>
     </w:p>
+    <w:p>
+      <w:r>
+        <w:t>Từ việc tổng quát hóa một phương thức của chương trình, ta có sẽ xây dựng được công thức tổng quát hóa tích hợp cho cả một chương trình lớn. Bởi vì bản chất của một chương trình lớn là được tạo thành từ các chương trình nhỏ hơn, và hơn nữa là đều từ các dòng lệnh mà tạo thành chương trình</w:t>
+      </w:r>
+      <w:r>
+        <w:t>.</w:t>
+      </w:r>
+    </w:p>
     <w:p/>
     <w:p/>
     <w:p>
@@ -11478,7 +11486,29 @@
         <w:jc w:val="left"/>
       </w:pPr>
       <w:r>
-        <w:t>Ứng dụng thứ 2 của công cụ mà chúng tôi muốn đề cập đến đó là xác định được khoảng giá trị trả về của phương thức hay kiểm tra phương thức đó luôn có giá trị trả về nằm trong một khoảng cho trước nào đó hay không?</w:t>
+        <w:t xml:space="preserve">Ứng dụng thứ 2 của công cụ mà chúng tôi muốn đề cập đến đó là xác định </w:t>
+      </w:r>
+      <w:r>
+        <w:t xml:space="preserve">giá trị trả về của một phương thức hay một hàm </w:t>
+      </w:r>
+      <w:r>
+        <w:t>nằm trong một khoảng cho trước nào đó hay không?</w:t>
+      </w:r>
+    </w:p>
+    <w:p>
+      <w:pPr>
+        <w:suppressAutoHyphens w:val="0"/>
+        <w:spacing w:after="160" w:line="259" w:lineRule="auto"/>
+        <w:jc w:val="left"/>
+      </w:pPr>
+      <w:r>
+        <w:t xml:space="preserve">Xác định được khoảng trả về của một phương thức hay một hàm nào đó cũng là một việc rất quan trọng trong việc kiểm chứng, kiểm thử hay kiểm soát lỗi của chương trình. </w:t>
+      </w:r>
+      <w:r>
+        <w:t>Xác định được khoảng giá trị trả về của một phương thức, ta sẽ định được giới hạn của nó trong quá trình chạy</w:t>
+      </w:r>
+      <w:r>
+        <w:t xml:space="preserve"> chương trình.</w:t>
       </w:r>
     </w:p>
     <w:p>
@@ -11493,8 +11523,32 @@
           <w:szCs w:val="24"/>
         </w:rPr>
       </w:pPr>
+      <w:r>
+        <w:t xml:space="preserve">Một phương thức có thể có một hoặc nhiều giá trị trả về mà ta có thể không xác định được trước. </w:t>
+      </w:r>
+      <w:r>
+        <w:t xml:space="preserve">Chính vì vậy, công cụ VTSE cung cấp cho người dùng một ứng dụng </w:t>
+      </w:r>
+      <w:r>
+        <w:t>có khả năng</w:t>
+      </w:r>
+      <w:r>
+        <w:t xml:space="preserve"> </w:t>
+      </w:r>
+      <w:r>
+        <w:t>kiểm tra giá trị trả về của một phương thức có nằm trong một khoảng xác đị</w:t>
+      </w:r>
+      <w:r>
+        <w:t>nh nào đó</w:t>
+      </w:r>
+      <w:r>
+        <w:t xml:space="preserve"> hay không.</w:t>
+      </w:r>
       <w:bookmarkStart w:id="40" w:name="_GoBack"/>
       <w:bookmarkEnd w:id="40"/>
+      <w:r>
+        <w:t xml:space="preserve"> </w:t>
+      </w:r>
       <w:r>
         <w:br w:type="page"/>
       </w:r>
@@ -14749,7 +14803,7 @@
 </file>
 
 <file path=customXml/itemProps1.xml><?xml version="1.0" encoding="utf-8"?>
-<ds:datastoreItem xmlns:ds="http://schemas.openxmlformats.org/officeDocument/2006/customXml" ds:itemID="{34316A46-B694-4DB4-9076-DB8AC6406ACB}">
+<ds:datastoreItem xmlns:ds="http://schemas.openxmlformats.org/officeDocument/2006/customXml" ds:itemID="{8E9E72D6-52A2-423E-A8D8-579D484492F1}">
   <ds:schemaRefs>
     <ds:schemaRef ds:uri="http://schemas.openxmlformats.org/officeDocument/2006/bibliography"/>
   </ds:schemaRefs>

</xml_diff>